<commit_message>
Work on geolocator C, 4105-008, 3254-001, 354-001
</commit_message>
<xml_diff>
--- a/Geolocator_data_analysis_scripts/Preliminary_analysis/Preliminary_analysis_notes.docx
+++ b/Geolocator_data_analysis_scripts/Preliminary_analysis/Preliminary_analysis_notes.docx
@@ -374,7 +374,7 @@
           <w:sz w:val="28"/>
           <w:szCs w:val="28"/>
         </w:rPr>
-        <w:t xml:space="preserve">For geolocators located at high latitudes (e.g., Nome Alaska, and the NWT), it seems like the expected twilight time lines of the </w:t>
+        <w:t xml:space="preserve">The </w:t>
       </w:r>
       <w:proofErr w:type="spellStart"/>
       <w:r>
@@ -382,7 +382,7 @@
           <w:sz w:val="28"/>
           <w:szCs w:val="28"/>
         </w:rPr>
-        <w:t>tsimageDeploymentLines</w:t>
+        <w:t>intigeo</w:t>
       </w:r>
       <w:proofErr w:type="spellEnd"/>
       <w:r>
@@ -390,7 +390,108 @@
           <w:sz w:val="28"/>
           <w:szCs w:val="28"/>
         </w:rPr>
-        <w:t xml:space="preserve"> function do not match the twilights times observed at all. </w:t>
+        <w:t xml:space="preserve"> geolocators seem to be more susceptible to shading </w:t>
+      </w:r>
+    </w:p>
+    <w:p>
+      <w:pPr>
+        <w:pStyle w:val="ListParagraph"/>
+        <w:ind w:left="1440"/>
+        <w:rPr>
+          <w:sz w:val="28"/>
+          <w:szCs w:val="28"/>
+        </w:rPr>
+      </w:pPr>
+    </w:p>
+    <w:p>
+      <w:pPr>
+        <w:pStyle w:val="ListParagraph"/>
+        <w:keepNext/>
+        <w:ind w:left="1440"/>
+      </w:pPr>
+      <w:r>
+        <w:rPr>
+          <w:noProof/>
+        </w:rPr>
+        <w:drawing>
+          <wp:inline distT="0" distB="0" distL="0" distR="0" wp14:anchorId="02C82B29" wp14:editId="5259C510">
+            <wp:extent cx="4054963" cy="2361063"/>
+            <wp:effectExtent l="0" t="0" r="3175" b="1270"/>
+            <wp:docPr id="3" name="Picture 3" descr="Diagram&#10;&#10;Description automatically generated with low confidence"/>
+            <wp:cNvGraphicFramePr>
+              <a:graphicFrameLocks xmlns:a="http://schemas.openxmlformats.org/drawingml/2006/main" noChangeAspect="1"/>
+            </wp:cNvGraphicFramePr>
+            <a:graphic xmlns:a="http://schemas.openxmlformats.org/drawingml/2006/main">
+              <a:graphicData uri="http://schemas.openxmlformats.org/drawingml/2006/picture">
+                <pic:pic xmlns:pic="http://schemas.openxmlformats.org/drawingml/2006/picture">
+                  <pic:nvPicPr>
+                    <pic:cNvPr id="3" name="Picture 3" descr="Diagram&#10;&#10;Description automatically generated with low confidence"/>
+                    <pic:cNvPicPr>
+                      <a:picLocks noChangeAspect="1" noChangeArrowheads="1"/>
+                    </pic:cNvPicPr>
+                  </pic:nvPicPr>
+                  <pic:blipFill>
+                    <a:blip r:embed="rId7">
+                      <a:extLst>
+                        <a:ext uri="{28A0092B-C50C-407E-A947-70E740481C1C}">
+                          <a14:useLocalDpi xmlns:a14="http://schemas.microsoft.com/office/drawing/2010/main" val="0"/>
+                        </a:ext>
+                      </a:extLst>
+                    </a:blip>
+                    <a:srcRect/>
+                    <a:stretch>
+                      <a:fillRect/>
+                    </a:stretch>
+                  </pic:blipFill>
+                  <pic:spPr bwMode="auto">
+                    <a:xfrm>
+                      <a:off x="0" y="0"/>
+                      <a:ext cx="4059691" cy="2363816"/>
+                    </a:xfrm>
+                    <a:prstGeom prst="rect">
+                      <a:avLst/>
+                    </a:prstGeom>
+                    <a:noFill/>
+                    <a:ln>
+                      <a:noFill/>
+                    </a:ln>
+                  </pic:spPr>
+                </pic:pic>
+              </a:graphicData>
+            </a:graphic>
+          </wp:inline>
+        </w:drawing>
+      </w:r>
+    </w:p>
+    <w:p>
+      <w:pPr>
+        <w:pStyle w:val="Caption"/>
+        <w:rPr>
+          <w:sz w:val="28"/>
+          <w:szCs w:val="28"/>
+        </w:rPr>
+      </w:pPr>
+      <w:r>
+        <w:t xml:space="preserve">Figure </w:t>
+      </w:r>
+      <w:fldSimple w:instr=" SEQ Figure \* ARABIC ">
+        <w:r>
+          <w:rPr>
+            <w:noProof/>
+          </w:rPr>
+          <w:t>3</w:t>
+        </w:r>
+      </w:fldSimple>
+      <w:r>
+        <w:t>. Light plot for a blackpoll warbler (</w:t>
+      </w:r>
+      <w:proofErr w:type="gramStart"/>
+      <w:r>
+        <w:t>C  from</w:t>
+      </w:r>
+      <w:proofErr w:type="gramEnd"/>
+      <w:r>
+        <w:t xml:space="preserve"> Deluca et al. 2015)</w:t>
       </w:r>
     </w:p>
     <w:p>
@@ -410,21 +511,39 @@
           <w:sz w:val="28"/>
           <w:szCs w:val="28"/>
         </w:rPr>
-        <w:t xml:space="preserve">For some geolocators, it appears that the time was not recorded in GMT or UTC, so </w:t>
-      </w:r>
-      <w:r>
-        <w:rPr>
-          <w:sz w:val="28"/>
-          <w:szCs w:val="28"/>
-        </w:rPr>
-        <w:t xml:space="preserve">additional hours must be added or subtracted manually. </w:t>
-      </w:r>
-      <w:r>
-        <w:rPr>
-          <w:sz w:val="28"/>
-          <w:szCs w:val="28"/>
-        </w:rPr>
-        <w:t xml:space="preserve"> I don’t have any reference on the actual amount of time beyond the expected sunrise and sunset times at the deployment location. </w:t>
+        <w:t xml:space="preserve">For geolocators located at high latitudes (e.g., Nome Alaska, and the NWT), it seems like the expected twilight </w:t>
+      </w:r>
+      <w:proofErr w:type="gramStart"/>
+      <w:r>
+        <w:rPr>
+          <w:sz w:val="28"/>
+          <w:szCs w:val="28"/>
+        </w:rPr>
+        <w:t>time lines</w:t>
+      </w:r>
+      <w:proofErr w:type="gramEnd"/>
+      <w:r>
+        <w:rPr>
+          <w:sz w:val="28"/>
+          <w:szCs w:val="28"/>
+        </w:rPr>
+        <w:t xml:space="preserve"> of the </w:t>
+      </w:r>
+      <w:proofErr w:type="spellStart"/>
+      <w:r>
+        <w:rPr>
+          <w:sz w:val="28"/>
+          <w:szCs w:val="28"/>
+        </w:rPr>
+        <w:t>tsimageDeploymentLines</w:t>
+      </w:r>
+      <w:proofErr w:type="spellEnd"/>
+      <w:r>
+        <w:rPr>
+          <w:sz w:val="28"/>
+          <w:szCs w:val="28"/>
+        </w:rPr>
+        <w:t xml:space="preserve"> function do not match the twilights times observed at all. </w:t>
       </w:r>
     </w:p>
     <w:p>
@@ -444,6 +563,40 @@
           <w:sz w:val="28"/>
           <w:szCs w:val="28"/>
         </w:rPr>
+        <w:t xml:space="preserve">For some geolocators, it appears that the time was not recorded in GMT or UTC, so </w:t>
+      </w:r>
+      <w:r>
+        <w:rPr>
+          <w:sz w:val="28"/>
+          <w:szCs w:val="28"/>
+        </w:rPr>
+        <w:t xml:space="preserve">additional hours must be added or subtracted manually. </w:t>
+      </w:r>
+      <w:r>
+        <w:rPr>
+          <w:sz w:val="28"/>
+          <w:szCs w:val="28"/>
+        </w:rPr>
+        <w:t xml:space="preserve"> I don’t have any reference on the actual amount of time beyond the expected sunrise and sunset times at the deployment location. </w:t>
+      </w:r>
+    </w:p>
+    <w:p>
+      <w:pPr>
+        <w:pStyle w:val="ListParagraph"/>
+        <w:numPr>
+          <w:ilvl w:val="1"/>
+          <w:numId w:val="3"/>
+        </w:numPr>
+        <w:rPr>
+          <w:sz w:val="28"/>
+          <w:szCs w:val="28"/>
+        </w:rPr>
+      </w:pPr>
+      <w:r>
+        <w:rPr>
+          <w:sz w:val="28"/>
+          <w:szCs w:val="28"/>
+        </w:rPr>
         <w:t xml:space="preserve">Deluca et al. 2015 provide some estimates of the blackpoll warbler’s speed during the fall migration: between 0.7 and 13.4 m/s </w:t>
       </w:r>
     </w:p>
@@ -503,7 +656,356 @@
         <w:t>What was the method used to address false and unclear twilight times?</w:t>
       </w:r>
       <w:r>
-        <w:t xml:space="preserve"> Were they detected and removed manually by scanning all the twilight times of each geolocator? Would this affect reproducibility </w:t>
+        <w:t xml:space="preserve"> Were they detected and removed manually by scanning all the twilight times of each geolocator? Would this affect reproducibility</w:t>
+      </w:r>
+    </w:p>
+    <w:p>
+      <w:pPr>
+        <w:pStyle w:val="ListParagraph"/>
+        <w:numPr>
+          <w:ilvl w:val="1"/>
+          <w:numId w:val="2"/>
+        </w:numPr>
+        <w:rPr>
+          <w:color w:val="4472C4" w:themeColor="accent1"/>
+        </w:rPr>
+      </w:pPr>
+      <w:r>
+        <w:rPr>
+          <w:color w:val="4472C4" w:themeColor="accent1"/>
+        </w:rPr>
+        <w:lastRenderedPageBreak/>
+        <w:t xml:space="preserve">Elizabeth mentioned that </w:t>
+      </w:r>
+      <w:r>
+        <w:rPr>
+          <w:color w:val="4472C4" w:themeColor="accent1"/>
+        </w:rPr>
+        <w:t xml:space="preserve">the corrections were manual for at least some birds. She also said that one way to check which approach is the best would likely be to use both. </w:t>
+      </w:r>
+    </w:p>
+    <w:p>
+      <w:pPr>
+        <w:rPr>
+          <w:color w:val="4472C4" w:themeColor="accent1"/>
+        </w:rPr>
+      </w:pPr>
+    </w:p>
+    <w:p>
+      <w:pPr>
+        <w:rPr>
+          <w:color w:val="4472C4" w:themeColor="accent1"/>
+        </w:rPr>
+      </w:pPr>
+    </w:p>
+    <w:p>
+      <w:pPr>
+        <w:keepNext/>
+      </w:pPr>
+      <w:r>
+        <w:rPr>
+          <w:noProof/>
+          <w:color w:val="4472C4" w:themeColor="accent1"/>
+        </w:rPr>
+        <w:drawing>
+          <wp:inline distT="0" distB="0" distL="0" distR="0" wp14:anchorId="173C68E8" wp14:editId="07FDCBBE">
+            <wp:extent cx="2698634" cy="2497244"/>
+            <wp:effectExtent l="0" t="0" r="6985" b="0"/>
+            <wp:docPr id="5" name="Picture 5"/>
+            <wp:cNvGraphicFramePr>
+              <a:graphicFrameLocks xmlns:a="http://schemas.openxmlformats.org/drawingml/2006/main" noChangeAspect="1"/>
+            </wp:cNvGraphicFramePr>
+            <a:graphic xmlns:a="http://schemas.openxmlformats.org/drawingml/2006/main">
+              <a:graphicData uri="http://schemas.openxmlformats.org/drawingml/2006/picture">
+                <pic:pic xmlns:pic="http://schemas.openxmlformats.org/drawingml/2006/picture">
+                  <pic:nvPicPr>
+                    <pic:cNvPr id="0" name="Picture 2"/>
+                    <pic:cNvPicPr>
+                      <a:picLocks noChangeAspect="1" noChangeArrowheads="1"/>
+                    </pic:cNvPicPr>
+                  </pic:nvPicPr>
+                  <pic:blipFill>
+                    <a:blip r:embed="rId8" cstate="print">
+                      <a:extLst>
+                        <a:ext uri="{28A0092B-C50C-407E-A947-70E740481C1C}">
+                          <a14:useLocalDpi xmlns:a14="http://schemas.microsoft.com/office/drawing/2010/main" val="0"/>
+                        </a:ext>
+                      </a:extLst>
+                    </a:blip>
+                    <a:srcRect/>
+                    <a:stretch>
+                      <a:fillRect/>
+                    </a:stretch>
+                  </pic:blipFill>
+                  <pic:spPr bwMode="auto">
+                    <a:xfrm>
+                      <a:off x="0" y="0"/>
+                      <a:ext cx="2707955" cy="2505869"/>
+                    </a:xfrm>
+                    <a:prstGeom prst="rect">
+                      <a:avLst/>
+                    </a:prstGeom>
+                    <a:noFill/>
+                  </pic:spPr>
+                </pic:pic>
+              </a:graphicData>
+            </a:graphic>
+          </wp:inline>
+        </w:drawing>
+      </w:r>
+    </w:p>
+    <w:p>
+      <w:pPr>
+        <w:pStyle w:val="Caption"/>
+      </w:pPr>
+      <w:r>
+        <w:t xml:space="preserve">Figure </w:t>
+      </w:r>
+      <w:fldSimple w:instr=" SEQ Figure \* ARABIC ">
+        <w:r>
+          <w:rPr>
+            <w:noProof/>
+          </w:rPr>
+          <w:t>4</w:t>
+        </w:r>
+      </w:fldSimple>
+      <w:r>
+        <w:t xml:space="preserve"> Track for 4105-008 with normal mask</w:t>
+      </w:r>
+    </w:p>
+    <w:p>
+      <w:pPr>
+        <w:keepNext/>
+      </w:pPr>
+      <w:r>
+        <w:rPr>
+          <w:noProof/>
+        </w:rPr>
+        <mc:AlternateContent>
+          <mc:Choice Requires="wps">
+            <w:drawing>
+              <wp:inline distT="0" distB="0" distL="0" distR="0" wp14:anchorId="628E270E" wp14:editId="7E6B78C9">
+                <wp:extent cx="300355" cy="300355"/>
+                <wp:effectExtent l="0" t="0" r="0" b="0"/>
+                <wp:docPr id="6" name="Rectangle 6"/>
+                <wp:cNvGraphicFramePr>
+                  <a:graphicFrameLocks xmlns:a="http://schemas.openxmlformats.org/drawingml/2006/main" noChangeAspect="1"/>
+                </wp:cNvGraphicFramePr>
+                <a:graphic xmlns:a="http://schemas.openxmlformats.org/drawingml/2006/main">
+                  <a:graphicData uri="http://schemas.microsoft.com/office/word/2010/wordprocessingShape">
+                    <wps:wsp>
+                      <wps:cNvSpPr>
+                        <a:spLocks noChangeAspect="1" noChangeArrowheads="1"/>
+                      </wps:cNvSpPr>
+                      <wps:spPr bwMode="auto">
+                        <a:xfrm>
+                          <a:off x="0" y="0"/>
+                          <a:ext cx="300355" cy="300355"/>
+                        </a:xfrm>
+                        <a:prstGeom prst="rect">
+                          <a:avLst/>
+                        </a:prstGeom>
+                        <a:noFill/>
+                        <a:ln>
+                          <a:noFill/>
+                        </a:ln>
+                        <a:extLst>
+                          <a:ext uri="{909E8E84-426E-40DD-AFC4-6F175D3DCCD1}">
+                            <a14:hiddenFill xmlns:a14="http://schemas.microsoft.com/office/drawing/2010/main">
+                              <a:solidFill>
+                                <a:srgbClr val="FFFFFF"/>
+                              </a:solidFill>
+                            </a14:hiddenFill>
+                          </a:ext>
+                          <a:ext uri="{91240B29-F687-4F45-9708-019B960494DF}">
+                            <a14:hiddenLine xmlns:a14="http://schemas.microsoft.com/office/drawing/2010/main" w="9525">
+                              <a:solidFill>
+                                <a:srgbClr val="000000"/>
+                              </a:solidFill>
+                              <a:miter lim="800000"/>
+                              <a:headEnd/>
+                              <a:tailEnd/>
+                            </a14:hiddenLine>
+                          </a:ext>
+                        </a:extLst>
+                      </wps:spPr>
+                      <wps:bodyPr rot="0" vert="horz" wrap="square" lIns="91440" tIns="45720" rIns="91440" bIns="45720" anchor="t" anchorCtr="0" upright="1">
+                        <a:noAutofit/>
+                      </wps:bodyPr>
+                    </wps:wsp>
+                  </a:graphicData>
+                </a:graphic>
+              </wp:inline>
+            </w:drawing>
+          </mc:Choice>
+          <mc:Fallback>
+            <w:pict>
+              <v:rect w14:anchorId="5A892F22" id="Rectangle 6" o:spid="_x0000_s1026" style="width:23.65pt;height:23.65pt;visibility:visible;mso-wrap-style:square;mso-left-percent:-10001;mso-top-percent:-10001;mso-position-horizontal:absolute;mso-position-horizontal-relative:char;mso-position-vertical:absolute;mso-position-vertical-relative:line;mso-left-percent:-10001;mso-top-percent:-10001;v-text-anchor:top" o:gfxdata="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" filled="f" stroked="f">
+                <o:lock v:ext="edit" aspectratio="t"/>
+                <w10:anchorlock/>
+              </v:rect>
+            </w:pict>
+          </mc:Fallback>
+        </mc:AlternateContent>
+      </w:r>
+      <w:r>
+        <w:rPr>
+          <w:noProof/>
+          <w:color w:val="4472C4" w:themeColor="accent1"/>
+        </w:rPr>
+        <w:drawing>
+          <wp:inline distT="0" distB="0" distL="0" distR="0" wp14:anchorId="4C702DF4" wp14:editId="2BBCB92F">
+            <wp:extent cx="2478188" cy="2293250"/>
+            <wp:effectExtent l="0" t="0" r="0" b="0"/>
+            <wp:docPr id="8" name="Picture 8"/>
+            <wp:cNvGraphicFramePr>
+              <a:graphicFrameLocks xmlns:a="http://schemas.openxmlformats.org/drawingml/2006/main" noChangeAspect="1"/>
+            </wp:cNvGraphicFramePr>
+            <a:graphic xmlns:a="http://schemas.openxmlformats.org/drawingml/2006/main">
+              <a:graphicData uri="http://schemas.openxmlformats.org/drawingml/2006/picture">
+                <pic:pic xmlns:pic="http://schemas.openxmlformats.org/drawingml/2006/picture">
+                  <pic:nvPicPr>
+                    <pic:cNvPr id="0" name="Picture 3"/>
+                    <pic:cNvPicPr>
+                      <a:picLocks noChangeAspect="1" noChangeArrowheads="1"/>
+                    </pic:cNvPicPr>
+                  </pic:nvPicPr>
+                  <pic:blipFill>
+                    <a:blip r:embed="rId9" cstate="print">
+                      <a:extLst>
+                        <a:ext uri="{28A0092B-C50C-407E-A947-70E740481C1C}">
+                          <a14:useLocalDpi xmlns:a14="http://schemas.microsoft.com/office/drawing/2010/main" val="0"/>
+                        </a:ext>
+                      </a:extLst>
+                    </a:blip>
+                    <a:srcRect/>
+                    <a:stretch>
+                      <a:fillRect/>
+                    </a:stretch>
+                  </pic:blipFill>
+                  <pic:spPr bwMode="auto">
+                    <a:xfrm>
+                      <a:off x="0" y="0"/>
+                      <a:ext cx="2510672" cy="2323310"/>
+                    </a:xfrm>
+                    <a:prstGeom prst="rect">
+                      <a:avLst/>
+                    </a:prstGeom>
+                    <a:noFill/>
+                  </pic:spPr>
+                </pic:pic>
+              </a:graphicData>
+            </a:graphic>
+          </wp:inline>
+        </w:drawing>
+      </w:r>
+    </w:p>
+    <w:p>
+      <w:pPr>
+        <w:pStyle w:val="Caption"/>
+      </w:pPr>
+      <w:r>
+        <w:t xml:space="preserve">Figure </w:t>
+      </w:r>
+      <w:fldSimple w:instr=" SEQ Figure \* ARABIC ">
+        <w:r>
+          <w:rPr>
+            <w:noProof/>
+          </w:rPr>
+          <w:t>5</w:t>
+        </w:r>
+      </w:fldSimple>
+      <w:r>
+        <w:t xml:space="preserve">. Track for 4105-008 from </w:t>
+      </w:r>
+      <w:proofErr w:type="spellStart"/>
+      <w:r>
+        <w:t>MoveBank</w:t>
+      </w:r>
+      <w:proofErr w:type="spellEnd"/>
+    </w:p>
+    <w:p>
+      <w:pPr>
+        <w:pStyle w:val="Caption"/>
+      </w:pPr>
+      <w:r>
+        <w:rPr>
+          <w:noProof/>
+        </w:rPr>
+        <w:lastRenderedPageBreak/>
+        <w:drawing>
+          <wp:inline distT="0" distB="0" distL="0" distR="0" wp14:anchorId="4DD03BB8" wp14:editId="488FCEA5">
+            <wp:extent cx="2310600" cy="2138167"/>
+            <wp:effectExtent l="0" t="0" r="0" b="0"/>
+            <wp:docPr id="9" name="Picture 9" descr="Diagram&#10;&#10;Description automatically generated"/>
+            <wp:cNvGraphicFramePr>
+              <a:graphicFrameLocks xmlns:a="http://schemas.openxmlformats.org/drawingml/2006/main" noChangeAspect="1"/>
+            </wp:cNvGraphicFramePr>
+            <a:graphic xmlns:a="http://schemas.openxmlformats.org/drawingml/2006/main">
+              <a:graphicData uri="http://schemas.openxmlformats.org/drawingml/2006/picture">
+                <pic:pic xmlns:pic="http://schemas.openxmlformats.org/drawingml/2006/picture">
+                  <pic:nvPicPr>
+                    <pic:cNvPr id="9" name="Picture 9" descr="Diagram&#10;&#10;Description automatically generated"/>
+                    <pic:cNvPicPr>
+                      <a:picLocks noChangeAspect="1" noChangeArrowheads="1"/>
+                    </pic:cNvPicPr>
+                  </pic:nvPicPr>
+                  <pic:blipFill>
+                    <a:blip r:embed="rId10" cstate="print">
+                      <a:extLst>
+                        <a:ext uri="{28A0092B-C50C-407E-A947-70E740481C1C}">
+                          <a14:useLocalDpi xmlns:a14="http://schemas.microsoft.com/office/drawing/2010/main" val="0"/>
+                        </a:ext>
+                      </a:extLst>
+                    </a:blip>
+                    <a:srcRect/>
+                    <a:stretch>
+                      <a:fillRect/>
+                    </a:stretch>
+                  </pic:blipFill>
+                  <pic:spPr bwMode="auto">
+                    <a:xfrm>
+                      <a:off x="0" y="0"/>
+                      <a:ext cx="2336909" cy="2162513"/>
+                    </a:xfrm>
+                    <a:prstGeom prst="rect">
+                      <a:avLst/>
+                    </a:prstGeom>
+                    <a:noFill/>
+                  </pic:spPr>
+                </pic:pic>
+              </a:graphicData>
+            </a:graphic>
+          </wp:inline>
+        </w:drawing>
+      </w:r>
+    </w:p>
+    <w:p>
+      <w:pPr>
+        <w:pStyle w:val="Caption"/>
+        <w:rPr>
+          <w:color w:val="4472C4" w:themeColor="accent1"/>
+        </w:rPr>
+      </w:pPr>
+      <w:r>
+        <w:t xml:space="preserve">Figure </w:t>
+      </w:r>
+      <w:fldSimple w:instr=" SEQ Figure \* ARABIC ">
+        <w:r>
+          <w:rPr>
+            <w:noProof/>
+          </w:rPr>
+          <w:t>6</w:t>
+        </w:r>
+      </w:fldSimple>
+      <w:r>
+        <w:t xml:space="preserve">. Track for </w:t>
+      </w:r>
+      <w:r>
+        <w:t>4105-008</w:t>
+      </w:r>
+      <w:r>
+        <w:t xml:space="preserve"> with complex mask</w:t>
       </w:r>
     </w:p>
     <w:p>
@@ -608,15 +1110,34 @@
       <w:pPr>
         <w:pStyle w:val="ListParagraph"/>
         <w:numPr>
+          <w:ilvl w:val="1"/>
+          <w:numId w:val="1"/>
+        </w:numPr>
+      </w:pPr>
+      <w:r>
+        <w:t xml:space="preserve">These could be some of the </w:t>
+      </w:r>
+      <w:proofErr w:type="spellStart"/>
+      <w:r>
+        <w:t>lig</w:t>
+      </w:r>
+      <w:proofErr w:type="spellEnd"/>
+      <w:r>
+        <w:t xml:space="preserve">. Files that do not have associated data. </w:t>
+      </w:r>
+    </w:p>
+    <w:p>
+      <w:pPr>
+        <w:pStyle w:val="ListParagraph"/>
+        <w:numPr>
           <w:ilvl w:val="0"/>
           <w:numId w:val="1"/>
         </w:numPr>
       </w:pPr>
       <w:r>
-        <w:t xml:space="preserve">Are the dates provided in the excel file sent to me deployment or recovery dates for the geolocators (based on the geolocators I have analyzed so far it seems to be a deployment date). </w:t>
-      </w:r>
-    </w:p>
-    <w:p/>
+        <w:t xml:space="preserve">I am also missing the recovery date for some geolocators. </w:t>
+      </w:r>
+    </w:p>
     <w:sectPr>
       <w:pgSz w:w="12240" w:h="15840"/>
       <w:pgMar w:top="1440" w:right="1440" w:bottom="1440" w:left="1440" w:header="708" w:footer="708" w:gutter="0"/>
@@ -758,7 +1279,7 @@
         <w:rFonts w:ascii="Symbol" w:hAnsi="Symbol" w:hint="default"/>
       </w:rPr>
     </w:lvl>
-    <w:lvl w:ilvl="1" w:tplc="10090003" w:tentative="1">
+    <w:lvl w:ilvl="1" w:tplc="10090003">
       <w:start w:val="1"/>
       <w:numFmt w:val="bullet"/>
       <w:lvlText w:val="o"/>
@@ -1362,7 +1883,6 @@
   <w:style w:type="character" w:default="1" w:styleId="DefaultParagraphFont">
     <w:name w:val="Default Paragraph Font"/>
     <w:uiPriority w:val="1"/>
-    <w:semiHidden/>
     <w:unhideWhenUsed/>
   </w:style>
   <w:style w:type="table" w:default="1" w:styleId="TableNormal">

</xml_diff>